<commit_message>
Updated: code for graphs, storyline ideas, need decision on T1/T2 or merge
</commit_message>
<xml_diff>
--- a/Project Plan/1_Overview Plan_04_10_2024.docx
+++ b/Project Plan/1_Overview Plan_04_10_2024.docx
@@ -95,6 +95,62 @@
         <w:br/>
         <w:t xml:space="preserve">"Analyzing Glycemic Control and Microvascular Complications in Shanghai Diabetes Patients: A Visual Study"</w:t>
       </w:r>
+    </w:p>
+    <w:p>
+      <w:pPr>
+        <w:spacing w:before="0" w:after="160" w:line="278"/>
+        <w:ind w:right="0" w:left="0" w:firstLine="0"/>
+        <w:jc w:val="left"/>
+        <w:rPr>
+          <w:rFonts w:ascii="Aptos" w:hAnsi="Aptos" w:cs="Aptos" w:eastAsia="Aptos"/>
+          <w:color w:val="auto"/>
+          <w:spacing w:val="0"/>
+          <w:position w:val="0"/>
+          <w:sz w:val="24"/>
+          <w:shd w:fill="auto" w:val="clear"/>
+        </w:rPr>
+      </w:pPr>
+    </w:p>
+    <w:p>
+      <w:pPr>
+        <w:spacing w:before="0" w:after="160" w:line="278"/>
+        <w:ind w:right="0" w:left="0" w:firstLine="0"/>
+        <w:jc w:val="left"/>
+        <w:rPr>
+          <w:rFonts w:ascii="Aptos" w:hAnsi="Aptos" w:cs="Aptos" w:eastAsia="Aptos"/>
+          <w:color w:val="auto"/>
+          <w:spacing w:val="0"/>
+          <w:position w:val="0"/>
+          <w:sz w:val="24"/>
+          <w:shd w:fill="auto" w:val="clear"/>
+        </w:rPr>
+      </w:pPr>
+      <w:r>
+        <w:rPr>
+          <w:rFonts w:ascii="Aptos" w:hAnsi="Aptos" w:cs="Aptos" w:eastAsia="Aptos"/>
+          <w:color w:val="auto"/>
+          <w:spacing w:val="0"/>
+          <w:position w:val="0"/>
+          <w:sz w:val="24"/>
+          <w:shd w:fill="auto" w:val="clear"/>
+        </w:rPr>
+        <w:t xml:space="preserve">Being able to add regional diet to the storyline</w:t>
+      </w:r>
+    </w:p>
+    <w:p>
+      <w:pPr>
+        <w:spacing w:before="0" w:after="160" w:line="278"/>
+        <w:ind w:right="0" w:left="0" w:firstLine="0"/>
+        <w:jc w:val="left"/>
+        <w:rPr>
+          <w:rFonts w:ascii="Aptos" w:hAnsi="Aptos" w:cs="Aptos" w:eastAsia="Aptos"/>
+          <w:color w:val="auto"/>
+          <w:spacing w:val="0"/>
+          <w:position w:val="0"/>
+          <w:sz w:val="24"/>
+          <w:shd w:fill="auto" w:val="clear"/>
+        </w:rPr>
+      </w:pPr>
     </w:p>
     <w:p>
       <w:pPr>

</xml_diff>